<commit_message>
made changes for some expriment
</commit_message>
<xml_diff>
--- a/samyak git.docx
+++ b/samyak git.docx
@@ -47,7 +47,23 @@
           <w:color w:val="000000" w:themeColor="text1"/>
           <w:szCs w:val="22"/>
         </w:rPr>
-        <w:t>Git init- to initialise a repo</w:t>
+        <w:t xml:space="preserve">Git </w:t>
+      </w:r>
+      <w:proofErr w:type="spellStart"/>
+      <w:r>
+        <w:rPr>
+          <w:color w:val="000000" w:themeColor="text1"/>
+          <w:szCs w:val="22"/>
+        </w:rPr>
+        <w:t>init</w:t>
+      </w:r>
+      <w:proofErr w:type="spellEnd"/>
+      <w:r>
+        <w:rPr>
+          <w:color w:val="000000" w:themeColor="text1"/>
+          <w:szCs w:val="22"/>
+        </w:rPr>
+        <w:t>- to initialise a repo</w:t>
       </w:r>
     </w:p>
     <w:p>
@@ -294,7 +310,23 @@
           <w:color w:val="000000" w:themeColor="text1"/>
           <w:szCs w:val="22"/>
         </w:rPr>
-        <w:t xml:space="preserve"> -rm .git- deletes all the info from the repo and deletes the repo</w:t>
+        <w:t xml:space="preserve"> -</w:t>
+      </w:r>
+      <w:proofErr w:type="gramStart"/>
+      <w:r>
+        <w:rPr>
+          <w:color w:val="000000" w:themeColor="text1"/>
+          <w:szCs w:val="22"/>
+        </w:rPr>
+        <w:t>rm .git</w:t>
+      </w:r>
+      <w:proofErr w:type="gramEnd"/>
+      <w:r>
+        <w:rPr>
+          <w:color w:val="000000" w:themeColor="text1"/>
+          <w:szCs w:val="22"/>
+        </w:rPr>
+        <w:t>- deletes all the info from the repo and deletes the repo</w:t>
       </w:r>
     </w:p>
     <w:p>
@@ -309,6 +341,7 @@
           <w:szCs w:val="22"/>
         </w:rPr>
       </w:pPr>
+      <w:proofErr w:type="spellStart"/>
       <w:r>
         <w:rPr>
           <w:color w:val="000000" w:themeColor="text1"/>
@@ -323,6 +356,7 @@
         </w:rPr>
         <w:t>wd</w:t>
       </w:r>
+      <w:proofErr w:type="spellEnd"/>
       <w:r>
         <w:rPr>
           <w:color w:val="000000" w:themeColor="text1"/>
@@ -481,19 +515,37 @@
           <w:szCs w:val="22"/>
         </w:rPr>
       </w:pPr>
-      <w:r>
-        <w:rPr>
-          <w:color w:val="000000" w:themeColor="text1"/>
-          <w:szCs w:val="22"/>
-        </w:rPr>
-        <w:t>.giti</w:t>
-      </w:r>
-      <w:r>
-        <w:rPr>
-          <w:color w:val="000000" w:themeColor="text1"/>
-          <w:szCs w:val="22"/>
-        </w:rPr>
-        <w:t xml:space="preserve">gnore- used </w:t>
+      <w:proofErr w:type="gramStart"/>
+      <w:r>
+        <w:rPr>
+          <w:color w:val="000000" w:themeColor="text1"/>
+          <w:szCs w:val="22"/>
+        </w:rPr>
+        <w:t>.</w:t>
+      </w:r>
+      <w:proofErr w:type="spellStart"/>
+      <w:r>
+        <w:rPr>
+          <w:color w:val="000000" w:themeColor="text1"/>
+          <w:szCs w:val="22"/>
+        </w:rPr>
+        <w:t>giti</w:t>
+      </w:r>
+      <w:r>
+        <w:rPr>
+          <w:color w:val="000000" w:themeColor="text1"/>
+          <w:szCs w:val="22"/>
+        </w:rPr>
+        <w:t>gnore</w:t>
+      </w:r>
+      <w:proofErr w:type="spellEnd"/>
+      <w:proofErr w:type="gramEnd"/>
+      <w:r>
+        <w:rPr>
+          <w:color w:val="000000" w:themeColor="text1"/>
+          <w:szCs w:val="22"/>
+        </w:rPr>
+        <w:t xml:space="preserve">- used </w:t>
       </w:r>
       <w:r>
         <w:rPr>
@@ -507,7 +559,23 @@
           <w:color w:val="000000" w:themeColor="text1"/>
           <w:szCs w:val="22"/>
         </w:rPr>
-        <w:t>.gitignore file</w:t>
+        <w:t>.</w:t>
+      </w:r>
+      <w:proofErr w:type="spellStart"/>
+      <w:r>
+        <w:rPr>
+          <w:color w:val="000000" w:themeColor="text1"/>
+          <w:szCs w:val="22"/>
+        </w:rPr>
+        <w:t>gitignore</w:t>
+      </w:r>
+      <w:proofErr w:type="spellEnd"/>
+      <w:r>
+        <w:rPr>
+          <w:color w:val="000000" w:themeColor="text1"/>
+          <w:szCs w:val="22"/>
+        </w:rPr>
+        <w:t xml:space="preserve"> file</w:t>
       </w:r>
     </w:p>
     <w:p>
@@ -561,22 +629,40 @@
           <w:color w:val="FF0000"/>
           <w:szCs w:val="22"/>
         </w:rPr>
-        <w:t xml:space="preserve"> as</w:t>
-      </w:r>
-      <w:r>
-        <w:rPr>
-          <w:color w:val="FF0000"/>
-          <w:szCs w:val="22"/>
-        </w:rPr>
         <w:t xml:space="preserve"> </w:t>
       </w:r>
-      <w:r>
-        <w:rPr>
-          <w:color w:val="FF0000"/>
-          <w:szCs w:val="22"/>
-        </w:rPr>
-        <w:t>.gitignore</w:t>
-      </w:r>
+      <w:proofErr w:type="gramStart"/>
+      <w:r>
+        <w:rPr>
+          <w:color w:val="FF0000"/>
+          <w:szCs w:val="22"/>
+        </w:rPr>
+        <w:t>as</w:t>
+      </w:r>
+      <w:r>
+        <w:rPr>
+          <w:color w:val="FF0000"/>
+          <w:szCs w:val="22"/>
+        </w:rPr>
+        <w:t xml:space="preserve"> </w:t>
+      </w:r>
+      <w:r>
+        <w:rPr>
+          <w:color w:val="FF0000"/>
+          <w:szCs w:val="22"/>
+        </w:rPr>
+        <w:t>.</w:t>
+      </w:r>
+      <w:proofErr w:type="spellStart"/>
+      <w:r>
+        <w:rPr>
+          <w:color w:val="FF0000"/>
+          <w:szCs w:val="22"/>
+        </w:rPr>
+        <w:t>gitignore</w:t>
+      </w:r>
+      <w:proofErr w:type="spellEnd"/>
+      <w:proofErr w:type="gramEnd"/>
     </w:p>
     <w:p>
       <w:pPr>
@@ -959,19 +1045,6 @@
         </w:rPr>
         <w:t>)</w:t>
       </w:r>
-    </w:p>
-    <w:p>
-      <w:pPr>
-        <w:pStyle w:val="ListParagraph"/>
-        <w:numPr>
-          <w:ilvl w:val="0"/>
-          <w:numId w:val="3"/>
-        </w:numPr>
-        <w:rPr>
-          <w:color w:val="FF0000"/>
-          <w:szCs w:val="22"/>
-        </w:rPr>
-      </w:pPr>
     </w:p>
     <w:sectPr>
       <w:pgSz w:w="11906" w:h="16838"/>

</xml_diff>